<commit_message>
Muestra de Funcionamiento de APP + API REST
</commit_message>
<xml_diff>
--- a/7502220015_Abraham_Yendes_Desarrollo_App_2025_Ejercicio_12_Actividad_2_APIREST.docx
+++ b/7502220015_Abraham_Yendes_Desarrollo_App_2025_Ejercicio_12_Actividad_2_APIREST.docx
@@ -129,9 +129,15 @@
       <w:r>
         <w:t xml:space="preserve"> </w:t>
       </w:r>
-    </w:p>
-    <w:p>
-      <w:r>
+      <w:r>
+        <w:t>https://youtu.be/-NqFa_E1l8M</w:t>
+      </w:r>
+    </w:p>
+    <w:p>
+      <w:r>
+        <w:rPr>
+          <w:noProof/>
+        </w:rPr>
         <w:drawing>
           <wp:anchor distT="0" distB="0" distL="114300" distR="114300" simplePos="0" relativeHeight="251669504" behindDoc="0" locked="0" layoutInCell="1" allowOverlap="1" wp14:anchorId="65D4C2EF" wp14:editId="4523E305">
             <wp:simplePos x="0" y="0"/>
@@ -487,6 +493,9 @@
     <w:p/>
     <w:p>
       <w:r>
+        <w:rPr>
+          <w:noProof/>
+        </w:rPr>
         <w:drawing>
           <wp:anchor distT="0" distB="0" distL="114300" distR="114300" simplePos="0" relativeHeight="251663360" behindDoc="0" locked="0" layoutInCell="1" allowOverlap="1" wp14:anchorId="1BB18B25" wp14:editId="370CAA2A">
             <wp:simplePos x="0" y="0"/>
@@ -558,6 +567,9 @@
     </w:p>
     <w:p>
       <w:r>
+        <w:rPr>
+          <w:noProof/>
+        </w:rPr>
         <w:lastRenderedPageBreak/>
         <w:drawing>
           <wp:anchor distT="0" distB="0" distL="114300" distR="114300" simplePos="0" relativeHeight="251664384" behindDoc="0" locked="0" layoutInCell="1" allowOverlap="1" wp14:anchorId="4F68E4B6" wp14:editId="2FAEB21A">
@@ -636,6 +648,9 @@
     <w:p/>
     <w:p>
       <w:r>
+        <w:rPr>
+          <w:noProof/>
+        </w:rPr>
         <w:drawing>
           <wp:anchor distT="0" distB="0" distL="114300" distR="114300" simplePos="0" relativeHeight="251659264" behindDoc="0" locked="0" layoutInCell="1" allowOverlap="1" wp14:anchorId="00C35F54" wp14:editId="3A5683F0">
             <wp:simplePos x="0" y="0"/>
@@ -704,6 +719,9 @@
     <w:p/>
     <w:p>
       <w:r>
+        <w:rPr>
+          <w:noProof/>
+        </w:rPr>
         <w:lastRenderedPageBreak/>
         <w:drawing>
           <wp:anchor distT="0" distB="0" distL="114300" distR="114300" simplePos="0" relativeHeight="251660288" behindDoc="0" locked="0" layoutInCell="1" allowOverlap="1" wp14:anchorId="20A3BA25" wp14:editId="283D2D7B">
@@ -782,6 +800,9 @@
     <w:p/>
     <w:p>
       <w:r>
+        <w:rPr>
+          <w:noProof/>
+        </w:rPr>
         <w:lastRenderedPageBreak/>
         <w:drawing>
           <wp:anchor distT="0" distB="0" distL="114300" distR="114300" simplePos="0" relativeHeight="251662336" behindDoc="0" locked="0" layoutInCell="1" allowOverlap="1" wp14:anchorId="7B89DD30" wp14:editId="391F1D9D">
@@ -850,6 +871,9 @@
     </w:p>
     <w:p>
       <w:r>
+        <w:rPr>
+          <w:noProof/>
+        </w:rPr>
         <w:drawing>
           <wp:anchor distT="0" distB="0" distL="114300" distR="114300" simplePos="0" relativeHeight="251661312" behindDoc="0" locked="0" layoutInCell="1" allowOverlap="1" wp14:anchorId="6F5A7B1A" wp14:editId="6D9FE26D">
             <wp:simplePos x="0" y="0"/>
@@ -1001,6 +1025,9 @@
         </mc:AlternateContent>
       </w:r>
       <w:r>
+        <w:rPr>
+          <w:noProof/>
+        </w:rPr>
         <w:drawing>
           <wp:inline distT="0" distB="0" distL="0" distR="0" wp14:anchorId="6F0054D1" wp14:editId="30F64EC8">
             <wp:extent cx="5612130" cy="3133725"/>
@@ -1040,6 +1067,9 @@
     </w:p>
     <w:p>
       <w:r>
+        <w:rPr>
+          <w:noProof/>
+        </w:rPr>
         <w:drawing>
           <wp:inline distT="0" distB="0" distL="0" distR="0" wp14:anchorId="0C57C352" wp14:editId="51EFC389">
             <wp:extent cx="4038600" cy="1844931"/>
@@ -1086,6 +1116,9 @@
     </w:p>
     <w:p>
       <w:r>
+        <w:rPr>
+          <w:noProof/>
+        </w:rPr>
         <w:lastRenderedPageBreak/>
         <w:drawing>
           <wp:inline distT="0" distB="0" distL="0" distR="0" wp14:anchorId="3CB62175" wp14:editId="599BB237">
@@ -1126,6 +1159,9 @@
     </w:p>
     <w:p>
       <w:r>
+        <w:rPr>
+          <w:noProof/>
+        </w:rPr>
         <w:drawing>
           <wp:inline distT="0" distB="0" distL="0" distR="0" wp14:anchorId="4ACC4B42" wp14:editId="741AE1E9">
             <wp:extent cx="5612130" cy="2727960"/>
@@ -1165,6 +1201,9 @@
     </w:p>
     <w:p>
       <w:r>
+        <w:rPr>
+          <w:noProof/>
+        </w:rPr>
         <w:lastRenderedPageBreak/>
         <w:drawing>
           <wp:inline distT="0" distB="0" distL="0" distR="0" wp14:anchorId="4D552A0A" wp14:editId="00D8CC2D">
@@ -1205,6 +1244,9 @@
     </w:p>
     <w:p>
       <w:r>
+        <w:rPr>
+          <w:noProof/>
+        </w:rPr>
         <w:lastRenderedPageBreak/>
         <w:drawing>
           <wp:inline distT="0" distB="0" distL="0" distR="0" wp14:anchorId="6A6AD864" wp14:editId="19077391">
@@ -1319,6 +1361,9 @@
         </mc:AlternateContent>
       </w:r>
       <w:r>
+        <w:rPr>
+          <w:noProof/>
+        </w:rPr>
         <w:drawing>
           <wp:inline distT="0" distB="0" distL="0" distR="0" wp14:anchorId="623BC82E" wp14:editId="7781E050">
             <wp:extent cx="5612130" cy="3158490"/>
@@ -1358,6 +1403,9 @@
     </w:p>
     <w:p>
       <w:r>
+        <w:rPr>
+          <w:noProof/>
+        </w:rPr>
         <w:drawing>
           <wp:inline distT="0" distB="0" distL="0" distR="0" wp14:anchorId="33F1DF63" wp14:editId="032E4E0F">
             <wp:extent cx="2946181" cy="1051560"/>
@@ -1404,6 +1452,9 @@
     </w:p>
     <w:p>
       <w:r>
+        <w:rPr>
+          <w:noProof/>
+        </w:rPr>
         <w:drawing>
           <wp:inline distT="0" distB="0" distL="0" distR="0" wp14:anchorId="72ADF8BF" wp14:editId="2CF94173">
             <wp:extent cx="6366398" cy="3017520"/>
@@ -1443,6 +1494,9 @@
     </w:p>
     <w:p>
       <w:r>
+        <w:rPr>
+          <w:noProof/>
+        </w:rPr>
         <w:lastRenderedPageBreak/>
         <w:drawing>
           <wp:inline distT="0" distB="0" distL="0" distR="0" wp14:anchorId="6BD26BD1" wp14:editId="257B8849">
@@ -1483,6 +1537,9 @@
     </w:p>
     <w:p>
       <w:r>
+        <w:rPr>
+          <w:noProof/>
+        </w:rPr>
         <w:drawing>
           <wp:inline distT="0" distB="0" distL="0" distR="0" wp14:anchorId="25866B15" wp14:editId="21A43C68">
             <wp:extent cx="5612130" cy="3094990"/>
@@ -1522,6 +1579,9 @@
     </w:p>
     <w:p>
       <w:r>
+        <w:rPr>
+          <w:noProof/>
+        </w:rPr>
         <w:lastRenderedPageBreak/>
         <w:drawing>
           <wp:anchor distT="0" distB="0" distL="114300" distR="114300" simplePos="0" relativeHeight="251667456" behindDoc="0" locked="0" layoutInCell="1" allowOverlap="1" wp14:anchorId="6C95A08F" wp14:editId="7FD3C8EE">
@@ -1605,6 +1665,9 @@
     </w:p>
     <w:p>
       <w:r>
+        <w:rPr>
+          <w:noProof/>
+        </w:rPr>
         <w:drawing>
           <wp:inline distT="0" distB="0" distL="0" distR="0" wp14:anchorId="137F442E" wp14:editId="6D1F4E7D">
             <wp:extent cx="5612130" cy="4097020"/>
@@ -1645,6 +1708,9 @@
     <w:p/>
     <w:p>
       <w:r>
+        <w:rPr>
+          <w:noProof/>
+        </w:rPr>
         <w:drawing>
           <wp:inline distT="0" distB="0" distL="0" distR="0" wp14:anchorId="258BE7D9" wp14:editId="27605ACC">
             <wp:extent cx="5612130" cy="3181350"/>
@@ -1684,6 +1750,9 @@
     </w:p>
     <w:p>
       <w:r>
+        <w:rPr>
+          <w:noProof/>
+        </w:rPr>
         <w:lastRenderedPageBreak/>
         <w:drawing>
           <wp:anchor distT="0" distB="0" distL="114300" distR="114300" simplePos="0" relativeHeight="251668480" behindDoc="0" locked="0" layoutInCell="1" allowOverlap="1" wp14:anchorId="0EB143D8" wp14:editId="652C05CB">
@@ -1768,6 +1837,9 @@
     </w:p>
     <w:p>
       <w:r>
+        <w:rPr>
+          <w:noProof/>
+        </w:rPr>
         <w:drawing>
           <wp:inline distT="0" distB="0" distL="0" distR="0" wp14:anchorId="4AFA6539" wp14:editId="030A1720">
             <wp:extent cx="3962953" cy="7411484"/>
@@ -1893,6 +1965,9 @@
     </w:p>
     <w:p>
       <w:r>
+        <w:rPr>
+          <w:noProof/>
+        </w:rPr>
         <w:lastRenderedPageBreak/>
         <w:drawing>
           <wp:inline distT="0" distB="0" distL="0" distR="0" wp14:anchorId="310A3BC1" wp14:editId="2E4B8B9A">
@@ -1933,6 +2008,9 @@
     </w:p>
     <w:p>
       <w:r>
+        <w:rPr>
+          <w:noProof/>
+        </w:rPr>
         <w:lastRenderedPageBreak/>
         <w:drawing>
           <wp:inline distT="0" distB="0" distL="0" distR="0" wp14:anchorId="0835E9A8" wp14:editId="175187C2">
@@ -1973,6 +2051,9 @@
     </w:p>
     <w:p>
       <w:r>
+        <w:rPr>
+          <w:noProof/>
+        </w:rPr>
         <w:lastRenderedPageBreak/>
         <w:drawing>
           <wp:inline distT="0" distB="0" distL="0" distR="0" wp14:anchorId="09167D91" wp14:editId="3EDBD461">
@@ -2013,6 +2094,9 @@
     </w:p>
     <w:p>
       <w:r>
+        <w:rPr>
+          <w:noProof/>
+        </w:rPr>
         <w:lastRenderedPageBreak/>
         <w:drawing>
           <wp:inline distT="0" distB="0" distL="0" distR="0" wp14:anchorId="5B3CEEBC" wp14:editId="4B9F7D42">
@@ -2053,6 +2137,9 @@
     </w:p>
     <w:p>
       <w:r>
+        <w:rPr>
+          <w:noProof/>
+        </w:rPr>
         <w:lastRenderedPageBreak/>
         <w:drawing>
           <wp:inline distT="0" distB="0" distL="0" distR="0" wp14:anchorId="595430C2" wp14:editId="0DDF733F">
@@ -2093,6 +2180,9 @@
     </w:p>
     <w:p>
       <w:r>
+        <w:rPr>
+          <w:noProof/>
+        </w:rPr>
         <w:lastRenderedPageBreak/>
         <w:drawing>
           <wp:inline distT="0" distB="0" distL="0" distR="0" wp14:anchorId="1116914D" wp14:editId="29D0E4C1">

</xml_diff>